<commit_message>
saving changes for the night... must. not. work. so. late...
</commit_message>
<xml_diff>
--- a/ordinal_reg/SO5012_semX_ordinal_regression.docx
+++ b/ordinal_reg/SO5012_semX_ordinal_regression.docx
@@ -843,7 +843,7 @@
           <w:sz w:val="20"/>
           <w:szCs w:val="20"/>
         </w:rPr>
-        <w:t>Which country has the highest win ratio?</w:t>
+        <w:t>How many series have been played in each country, and how many series in total has each country played?</w:t>
       </w:r>
     </w:p>
     <w:p>
@@ -865,7 +865,7 @@
           <w:sz w:val="20"/>
           <w:szCs w:val="20"/>
         </w:rPr>
-        <w:t>Which country has the largest difference between the percentage of wins at home compared to away?</w:t>
+        <w:t>How many wins does each country have when they were a visitor? How many draws? And loses?</w:t>
       </w:r>
     </w:p>
     <w:p>
@@ -887,7 +887,23 @@
           <w:sz w:val="20"/>
           <w:szCs w:val="20"/>
         </w:rPr>
-        <w:t xml:space="preserve">What is average difference between the home team’s rating and the away team’s rating? In which series was this largest? </w:t>
+        <w:t xml:space="preserve">Which country has the highest win </w:t>
+      </w:r>
+      <w:r>
+        <w:rPr>
+          <w:rFonts w:asciiTheme="minorHAnsi" w:hAnsiTheme="minorHAnsi" w:cstheme="minorHAnsi"/>
+          <w:sz w:val="20"/>
+          <w:szCs w:val="20"/>
+        </w:rPr>
+        <w:t xml:space="preserve">to loss </w:t>
+      </w:r>
+      <w:r>
+        <w:rPr>
+          <w:rFonts w:asciiTheme="minorHAnsi" w:hAnsiTheme="minorHAnsi" w:cstheme="minorHAnsi"/>
+          <w:sz w:val="20"/>
+          <w:szCs w:val="20"/>
+        </w:rPr>
+        <w:t>ratio?</w:t>
       </w:r>
     </w:p>
     <w:p>
@@ -909,6 +925,51 @@
           <w:sz w:val="20"/>
           <w:szCs w:val="20"/>
         </w:rPr>
+        <w:t>Which country has the largest difference between the percentage of wins at home compared to away?</w:t>
+      </w:r>
+    </w:p>
+    <w:p>
+      <w:pPr>
+        <w:pStyle w:val="ListParagraph"/>
+        <w:numPr>
+          <w:ilvl w:val="1"/>
+          <w:numId w:val="18"/>
+        </w:numPr>
+        <w:rPr>
+          <w:rFonts w:asciiTheme="minorHAnsi" w:hAnsiTheme="minorHAnsi" w:cstheme="minorHAnsi"/>
+          <w:sz w:val="20"/>
+          <w:szCs w:val="20"/>
+        </w:rPr>
+      </w:pPr>
+      <w:r>
+        <w:rPr>
+          <w:rFonts w:asciiTheme="minorHAnsi" w:hAnsiTheme="minorHAnsi" w:cstheme="minorHAnsi"/>
+          <w:sz w:val="20"/>
+          <w:szCs w:val="20"/>
+        </w:rPr>
+        <w:t xml:space="preserve">What is average difference between the home team’s rating and the away team’s rating? In which series was this largest? </w:t>
+      </w:r>
+    </w:p>
+    <w:p>
+      <w:pPr>
+        <w:pStyle w:val="ListParagraph"/>
+        <w:numPr>
+          <w:ilvl w:val="1"/>
+          <w:numId w:val="18"/>
+        </w:numPr>
+        <w:rPr>
+          <w:rFonts w:asciiTheme="minorHAnsi" w:hAnsiTheme="minorHAnsi" w:cstheme="minorHAnsi"/>
+          <w:sz w:val="20"/>
+          <w:szCs w:val="20"/>
+        </w:rPr>
+      </w:pPr>
+      <w:r>
+        <w:rPr>
+          <w:rFonts w:asciiTheme="minorHAnsi" w:hAnsiTheme="minorHAnsi" w:cstheme="minorHAnsi"/>
+          <w:sz w:val="20"/>
+          <w:szCs w:val="20"/>
+        </w:rPr>
+        <w:lastRenderedPageBreak/>
         <w:t xml:space="preserve">Are there any occurrences when the home team had a higher rating but failed to win the series? List them by year. </w:t>
       </w:r>
     </w:p>

</xml_diff>

<commit_message>
saving after some useless fiddling
</commit_message>
<xml_diff>
--- a/ordinal_reg/SO5012_semX_ordinal_regression.docx
+++ b/ordinal_reg/SO5012_semX_ordinal_regression.docx
@@ -355,23 +355,7 @@
           <w:sz w:val="20"/>
           <w:szCs w:val="20"/>
         </w:rPr>
-        <w:t>year: the year when the series was played (with the English and Southern seasons</w:t>
-      </w:r>
-      <w:r>
-        <w:rPr>
-          <w:rFonts w:asciiTheme="minorHAnsi" w:hAnsiTheme="minorHAnsi" w:cstheme="minorHAnsi"/>
-          <w:sz w:val="20"/>
-          <w:szCs w:val="20"/>
-        </w:rPr>
-        <w:t xml:space="preserve"> </w:t>
-      </w:r>
-      <w:r>
-        <w:rPr>
-          <w:rFonts w:asciiTheme="minorHAnsi" w:hAnsiTheme="minorHAnsi" w:cstheme="minorHAnsi"/>
-          <w:sz w:val="20"/>
-          <w:szCs w:val="20"/>
-        </w:rPr>
-        <w:t xml:space="preserve">combined: </w:t>
+        <w:t xml:space="preserve">year: the year when the series was played (with the English and Southern seasons combined: </w:t>
       </w:r>
       <w:proofErr w:type="gramStart"/>
       <w:r>
@@ -389,23 +373,7 @@
           <w:sz w:val="20"/>
           <w:szCs w:val="20"/>
         </w:rPr>
-        <w:t xml:space="preserve"> 1970 refers to matches played approximately between September</w:t>
-      </w:r>
-      <w:r>
-        <w:rPr>
-          <w:rFonts w:asciiTheme="minorHAnsi" w:hAnsiTheme="minorHAnsi" w:cstheme="minorHAnsi"/>
-          <w:sz w:val="20"/>
-          <w:szCs w:val="20"/>
-        </w:rPr>
-        <w:t xml:space="preserve"> </w:t>
-      </w:r>
-      <w:r>
-        <w:rPr>
-          <w:rFonts w:asciiTheme="minorHAnsi" w:hAnsiTheme="minorHAnsi" w:cstheme="minorHAnsi"/>
-          <w:sz w:val="20"/>
-          <w:szCs w:val="20"/>
-        </w:rPr>
-        <w:t>1969 and September 1970)</w:t>
+        <w:t xml:space="preserve"> 1970 refers to matches played approximately between September 1969 and September 1970)</w:t>
       </w:r>
     </w:p>
     <w:p>
@@ -521,7 +489,7 @@
           <w:sz w:val="20"/>
           <w:szCs w:val="20"/>
         </w:rPr>
-        <w:t>: the ratings of the home and visiting teams before the series</w:t>
+        <w:t>: the ratings of the home and visiting teams before the series began, based on the results of each team in the preceding 3-4 years.</w:t>
       </w:r>
       <w:r>
         <w:rPr>
@@ -537,55 +505,7 @@
           <w:sz w:val="20"/>
           <w:szCs w:val="20"/>
         </w:rPr>
-        <w:t>began, based on the results of each team in the preceding 3-4 years.</w:t>
-      </w:r>
-      <w:r>
-        <w:rPr>
-          <w:rFonts w:asciiTheme="minorHAnsi" w:hAnsiTheme="minorHAnsi" w:cstheme="minorHAnsi"/>
-          <w:sz w:val="20"/>
-          <w:szCs w:val="20"/>
-        </w:rPr>
-        <w:t xml:space="preserve"> </w:t>
-      </w:r>
-      <w:r>
-        <w:rPr>
-          <w:rFonts w:asciiTheme="minorHAnsi" w:hAnsiTheme="minorHAnsi" w:cstheme="minorHAnsi"/>
-          <w:sz w:val="20"/>
-          <w:szCs w:val="20"/>
-        </w:rPr>
-        <w:t>Higher</w:t>
-      </w:r>
-      <w:r>
-        <w:rPr>
-          <w:rFonts w:asciiTheme="minorHAnsi" w:hAnsiTheme="minorHAnsi" w:cstheme="minorHAnsi"/>
-          <w:sz w:val="20"/>
-          <w:szCs w:val="20"/>
-        </w:rPr>
-        <w:t xml:space="preserve"> </w:t>
-      </w:r>
-      <w:r>
-        <w:rPr>
-          <w:rFonts w:asciiTheme="minorHAnsi" w:hAnsiTheme="minorHAnsi" w:cstheme="minorHAnsi"/>
-          <w:sz w:val="20"/>
-          <w:szCs w:val="20"/>
-        </w:rPr>
-        <w:t>ratings correspond to more successful teams. These ratings will be treated as</w:t>
-      </w:r>
-      <w:r>
-        <w:rPr>
-          <w:rFonts w:asciiTheme="minorHAnsi" w:hAnsiTheme="minorHAnsi" w:cstheme="minorHAnsi"/>
-          <w:sz w:val="20"/>
-          <w:szCs w:val="20"/>
-        </w:rPr>
-        <w:t xml:space="preserve"> </w:t>
-      </w:r>
-      <w:r>
-        <w:rPr>
-          <w:rFonts w:asciiTheme="minorHAnsi" w:hAnsiTheme="minorHAnsi" w:cstheme="minorHAnsi"/>
-          <w:sz w:val="20"/>
-          <w:szCs w:val="20"/>
-        </w:rPr>
-        <w:t>continuous, interval-level variables.</w:t>
+        <w:t>Higher ratings correspond to more successful teams. These ratings will be treated as continuous, interval-level variables.</w:t>
       </w:r>
     </w:p>
     <w:p>
@@ -649,23 +569,7 @@
           <w:sz w:val="20"/>
           <w:szCs w:val="20"/>
         </w:rPr>
-        <w:t>result of the series (1=Win for the visiting team; 2=Draw; 3=Win for the home</w:t>
-      </w:r>
-      <w:r>
-        <w:rPr>
-          <w:rFonts w:asciiTheme="minorHAnsi" w:hAnsiTheme="minorHAnsi" w:cstheme="minorHAnsi"/>
-          <w:sz w:val="20"/>
-          <w:szCs w:val="20"/>
-        </w:rPr>
-        <w:t xml:space="preserve"> </w:t>
-      </w:r>
-      <w:r>
-        <w:rPr>
-          <w:rFonts w:asciiTheme="minorHAnsi" w:hAnsiTheme="minorHAnsi" w:cstheme="minorHAnsi"/>
-          <w:sz w:val="20"/>
-          <w:szCs w:val="20"/>
-        </w:rPr>
-        <w:t>team). This will be treated as the response variable Y in the analyses.</w:t>
+        <w:t>result of the series (1=Win for the visiting team; 2=Draw; 3=Win for the home team). This will be treated as the response variable Y in the analyses.</w:t>
       </w:r>
     </w:p>
     <w:p>
@@ -687,23 +591,7 @@
           <w:sz w:val="20"/>
           <w:szCs w:val="20"/>
         </w:rPr>
-        <w:t>period in which the series was played, approximately a decade. Dummy variables</w:t>
-      </w:r>
-      <w:r>
-        <w:rPr>
-          <w:rFonts w:asciiTheme="minorHAnsi" w:hAnsiTheme="minorHAnsi" w:cstheme="minorHAnsi"/>
-          <w:sz w:val="20"/>
-          <w:szCs w:val="20"/>
-        </w:rPr>
-        <w:t xml:space="preserve"> </w:t>
-      </w:r>
-      <w:r>
-        <w:rPr>
-          <w:rFonts w:asciiTheme="minorHAnsi" w:hAnsiTheme="minorHAnsi" w:cstheme="minorHAnsi"/>
-          <w:sz w:val="20"/>
-          <w:szCs w:val="20"/>
-        </w:rPr>
-        <w:t>for different periods are also included</w:t>
+        <w:t>period in which the series was played, approximately a decade. Dummy variables for different periods are also included</w:t>
       </w:r>
     </w:p>
     <w:p>
@@ -871,8 +759,19 @@
     <w:p>
       <w:pPr>
         <w:pStyle w:val="ListParagraph"/>
+        <w:ind w:left="1440"/>
+        <w:rPr>
+          <w:rFonts w:asciiTheme="minorHAnsi" w:hAnsiTheme="minorHAnsi" w:cstheme="minorHAnsi"/>
+          <w:sz w:val="20"/>
+          <w:szCs w:val="20"/>
+        </w:rPr>
+      </w:pPr>
+    </w:p>
+    <w:p>
+      <w:pPr>
+        <w:pStyle w:val="ListParagraph"/>
         <w:numPr>
-          <w:ilvl w:val="1"/>
+          <w:ilvl w:val="0"/>
           <w:numId w:val="18"/>
         </w:numPr>
         <w:rPr>
@@ -881,29 +780,23 @@
           <w:szCs w:val="20"/>
         </w:rPr>
       </w:pPr>
-      <w:r>
-        <w:rPr>
-          <w:rFonts w:asciiTheme="minorHAnsi" w:hAnsiTheme="minorHAnsi" w:cstheme="minorHAnsi"/>
-          <w:sz w:val="20"/>
-          <w:szCs w:val="20"/>
-        </w:rPr>
-        <w:t xml:space="preserve">Which country has the highest win </w:t>
-      </w:r>
-      <w:r>
-        <w:rPr>
-          <w:rFonts w:asciiTheme="minorHAnsi" w:hAnsiTheme="minorHAnsi" w:cstheme="minorHAnsi"/>
-          <w:sz w:val="20"/>
-          <w:szCs w:val="20"/>
-        </w:rPr>
-        <w:t xml:space="preserve">to loss </w:t>
-      </w:r>
-      <w:r>
-        <w:rPr>
-          <w:rFonts w:asciiTheme="minorHAnsi" w:hAnsiTheme="minorHAnsi" w:cstheme="minorHAnsi"/>
-          <w:sz w:val="20"/>
-          <w:szCs w:val="20"/>
-        </w:rPr>
-        <w:t>ratio?</w:t>
+      <w:proofErr w:type="gramStart"/>
+      <w:r>
+        <w:rPr>
+          <w:rFonts w:asciiTheme="minorHAnsi" w:hAnsiTheme="minorHAnsi" w:cstheme="minorHAnsi"/>
+          <w:sz w:val="20"/>
+          <w:szCs w:val="20"/>
+        </w:rPr>
+        <w:t>These question</w:t>
+      </w:r>
+      <w:proofErr w:type="gramEnd"/>
+      <w:r>
+        <w:rPr>
+          <w:rFonts w:asciiTheme="minorHAnsi" w:hAnsiTheme="minorHAnsi" w:cstheme="minorHAnsi"/>
+          <w:sz w:val="20"/>
+          <w:szCs w:val="20"/>
+        </w:rPr>
+        <w:t xml:space="preserve"> appear similar, but are harder and require some more detailed data manipulation. </w:t>
       </w:r>
     </w:p>
     <w:p>
@@ -925,7 +818,23 @@
           <w:sz w:val="20"/>
           <w:szCs w:val="20"/>
         </w:rPr>
-        <w:t>Which country has the largest difference between the percentage of wins at home compared to away?</w:t>
+        <w:t xml:space="preserve">Which country has the highest win </w:t>
+      </w:r>
+      <w:r>
+        <w:rPr>
+          <w:rFonts w:asciiTheme="minorHAnsi" w:hAnsiTheme="minorHAnsi" w:cstheme="minorHAnsi"/>
+          <w:sz w:val="20"/>
+          <w:szCs w:val="20"/>
+        </w:rPr>
+        <w:t xml:space="preserve">to loss </w:t>
+      </w:r>
+      <w:r>
+        <w:rPr>
+          <w:rFonts w:asciiTheme="minorHAnsi" w:hAnsiTheme="minorHAnsi" w:cstheme="minorHAnsi"/>
+          <w:sz w:val="20"/>
+          <w:szCs w:val="20"/>
+        </w:rPr>
+        <w:t>ratio?</w:t>
       </w:r>
     </w:p>
     <w:p>
@@ -947,7 +856,7 @@
           <w:sz w:val="20"/>
           <w:szCs w:val="20"/>
         </w:rPr>
-        <w:t xml:space="preserve">What is average difference between the home team’s rating and the away team’s rating? In which series was this largest? </w:t>
+        <w:t>Which country has the largest difference between the percentage of wins at home compared to away?</w:t>
       </w:r>
     </w:p>
     <w:p>
@@ -970,7 +879,45 @@
           <w:szCs w:val="20"/>
         </w:rPr>
         <w:lastRenderedPageBreak/>
-        <w:t xml:space="preserve">Are there any occurrences when the home team had a higher rating but failed to win the series? List them by year. </w:t>
+        <w:t xml:space="preserve">What is average difference between the home team’s rating and the away team’s rating? In which series was this largest? </w:t>
+      </w:r>
+    </w:p>
+    <w:p>
+      <w:pPr>
+        <w:pStyle w:val="ListParagraph"/>
+        <w:numPr>
+          <w:ilvl w:val="1"/>
+          <w:numId w:val="18"/>
+        </w:numPr>
+        <w:rPr>
+          <w:rFonts w:asciiTheme="minorHAnsi" w:hAnsiTheme="minorHAnsi" w:cstheme="minorHAnsi"/>
+          <w:sz w:val="20"/>
+          <w:szCs w:val="20"/>
+        </w:rPr>
+      </w:pPr>
+      <w:r>
+        <w:rPr>
+          <w:rFonts w:asciiTheme="minorHAnsi" w:hAnsiTheme="minorHAnsi" w:cstheme="minorHAnsi"/>
+          <w:sz w:val="20"/>
+          <w:szCs w:val="20"/>
+        </w:rPr>
+        <w:t>Are there any occurrences when the home team had a higher rating but failed to win the series? List the</w:t>
+      </w:r>
+      <w:r>
+        <w:rPr>
+          <w:rFonts w:asciiTheme="minorHAnsi" w:hAnsiTheme="minorHAnsi" w:cstheme="minorHAnsi"/>
+          <w:sz w:val="20"/>
+          <w:szCs w:val="20"/>
+        </w:rPr>
+        <w:t xml:space="preserve"> teams involved</w:t>
+      </w:r>
+      <w:r>
+        <w:rPr>
+          <w:rFonts w:asciiTheme="minorHAnsi" w:hAnsiTheme="minorHAnsi" w:cstheme="minorHAnsi"/>
+          <w:sz w:val="20"/>
+          <w:szCs w:val="20"/>
+        </w:rPr>
+        <w:t xml:space="preserve"> by year. </w:t>
       </w:r>
     </w:p>
     <w:p>

</xml_diff>

<commit_message>
Finalish, and over to Popp
</commit_message>
<xml_diff>
--- a/ordinal_reg/SO5012_semX_ordinal_regression.docx
+++ b/ordinal_reg/SO5012_semX_ordinal_regression.docx
@@ -759,6 +759,28 @@
     <w:p>
       <w:pPr>
         <w:pStyle w:val="ListParagraph"/>
+        <w:numPr>
+          <w:ilvl w:val="1"/>
+          <w:numId w:val="18"/>
+        </w:numPr>
+        <w:rPr>
+          <w:rFonts w:asciiTheme="minorHAnsi" w:hAnsiTheme="minorHAnsi" w:cstheme="minorHAnsi"/>
+          <w:sz w:val="20"/>
+          <w:szCs w:val="20"/>
+        </w:rPr>
+      </w:pPr>
+      <w:r>
+        <w:rPr>
+          <w:rFonts w:asciiTheme="minorHAnsi" w:hAnsiTheme="minorHAnsi" w:cstheme="minorHAnsi"/>
+          <w:sz w:val="20"/>
+          <w:szCs w:val="20"/>
+        </w:rPr>
+        <w:t xml:space="preserve">What is average difference between the home team’s rating and the away team’s rating? In which series was this largest? </w:t>
+      </w:r>
+    </w:p>
+    <w:p>
+      <w:pPr>
+        <w:pStyle w:val="ListParagraph"/>
         <w:ind w:left="1440"/>
         <w:rPr>
           <w:rFonts w:asciiTheme="minorHAnsi" w:hAnsiTheme="minorHAnsi" w:cstheme="minorHAnsi"/>
@@ -856,6 +878,7 @@
           <w:sz w:val="20"/>
           <w:szCs w:val="20"/>
         </w:rPr>
+        <w:lastRenderedPageBreak/>
         <w:t>Which country has the largest difference between the percentage of wins at home compared to away?</w:t>
       </w:r>
     </w:p>
@@ -878,15 +901,129 @@
           <w:sz w:val="20"/>
           <w:szCs w:val="20"/>
         </w:rPr>
-        <w:lastRenderedPageBreak/>
-        <w:t xml:space="preserve">What is average difference between the home team’s rating and the away team’s rating? In which series was this largest? </w:t>
+        <w:t>Are there any occurrences when the home team had a higher rating but failed to win the series? List the</w:t>
+      </w:r>
+      <w:r>
+        <w:rPr>
+          <w:rFonts w:asciiTheme="minorHAnsi" w:hAnsiTheme="minorHAnsi" w:cstheme="minorHAnsi"/>
+          <w:sz w:val="20"/>
+          <w:szCs w:val="20"/>
+        </w:rPr>
+        <w:t xml:space="preserve"> teams involved</w:t>
+      </w:r>
+      <w:r>
+        <w:rPr>
+          <w:rFonts w:asciiTheme="minorHAnsi" w:hAnsiTheme="minorHAnsi" w:cstheme="minorHAnsi"/>
+          <w:sz w:val="20"/>
+          <w:szCs w:val="20"/>
+        </w:rPr>
+        <w:t xml:space="preserve"> by year. </w:t>
+      </w:r>
+      <w:r>
+        <w:rPr>
+          <w:rFonts w:asciiTheme="minorHAnsi" w:hAnsiTheme="minorHAnsi" w:cstheme="minorHAnsi"/>
+          <w:sz w:val="20"/>
+          <w:szCs w:val="20"/>
+        </w:rPr>
+        <w:t>What about when the home team with a higher rating lost?</w:t>
       </w:r>
     </w:p>
     <w:p>
       <w:pPr>
+        <w:rPr>
+          <w:rFonts w:asciiTheme="minorHAnsi" w:hAnsiTheme="minorHAnsi" w:cstheme="minorHAnsi"/>
+          <w:sz w:val="20"/>
+          <w:szCs w:val="20"/>
+        </w:rPr>
+      </w:pPr>
+      <w:r>
+        <w:rPr>
+          <w:rFonts w:asciiTheme="minorHAnsi" w:hAnsiTheme="minorHAnsi" w:cstheme="minorHAnsi"/>
+          <w:sz w:val="20"/>
+          <w:szCs w:val="20"/>
+        </w:rPr>
+        <w:t>Overall,</w:t>
+      </w:r>
+      <w:r>
+        <w:rPr>
+          <w:rFonts w:asciiTheme="minorHAnsi" w:hAnsiTheme="minorHAnsi" w:cstheme="minorHAnsi"/>
+          <w:sz w:val="20"/>
+          <w:szCs w:val="20"/>
+        </w:rPr>
+        <w:t xml:space="preserve"> these questions should demonstrate that there are multiple ways to </w:t>
+      </w:r>
+      <w:r>
+        <w:rPr>
+          <w:rFonts w:asciiTheme="minorHAnsi" w:hAnsiTheme="minorHAnsi" w:cstheme="minorHAnsi"/>
+          <w:sz w:val="20"/>
+          <w:szCs w:val="20"/>
+        </w:rPr>
+        <w:t xml:space="preserve">interrogate the dataset and, for anyone with an interest in cricket at least, there are numerous interesting findings within it. The issue is that one can quickly become lost just pulling our various statistics, which don’t answer a </w:t>
+      </w:r>
+      <w:r>
+        <w:rPr>
+          <w:rFonts w:asciiTheme="minorHAnsi" w:hAnsiTheme="minorHAnsi" w:cstheme="minorHAnsi"/>
+          <w:sz w:val="20"/>
+          <w:szCs w:val="20"/>
+        </w:rPr>
+        <w:t xml:space="preserve">fundamental and general questions such as </w:t>
+      </w:r>
+      <w:r>
+        <w:rPr>
+          <w:rFonts w:asciiTheme="minorHAnsi" w:hAnsiTheme="minorHAnsi" w:cstheme="minorHAnsi"/>
+          <w:sz w:val="20"/>
+          <w:szCs w:val="20"/>
+        </w:rPr>
+        <w:t>﻿(</w:t>
+      </w:r>
+      <w:proofErr w:type="spellStart"/>
+      <w:r>
+        <w:rPr>
+          <w:rFonts w:asciiTheme="minorHAnsi" w:hAnsiTheme="minorHAnsi" w:cstheme="minorHAnsi"/>
+          <w:sz w:val="20"/>
+          <w:szCs w:val="20"/>
+        </w:rPr>
+        <w:t>i</w:t>
+      </w:r>
+      <w:proofErr w:type="spellEnd"/>
+      <w:r>
+        <w:rPr>
+          <w:rFonts w:asciiTheme="minorHAnsi" w:hAnsiTheme="minorHAnsi" w:cstheme="minorHAnsi"/>
+          <w:sz w:val="20"/>
+          <w:szCs w:val="20"/>
+        </w:rPr>
+        <w:t>) how well do the team</w:t>
+      </w:r>
+      <w:r>
+        <w:rPr>
+          <w:rFonts w:asciiTheme="minorHAnsi" w:hAnsiTheme="minorHAnsi" w:cstheme="minorHAnsi"/>
+          <w:sz w:val="20"/>
+          <w:szCs w:val="20"/>
+        </w:rPr>
+        <w:t xml:space="preserve"> </w:t>
+      </w:r>
+      <w:r>
+        <w:rPr>
+          <w:rFonts w:asciiTheme="minorHAnsi" w:hAnsiTheme="minorHAnsi" w:cstheme="minorHAnsi"/>
+          <w:sz w:val="20"/>
+          <w:szCs w:val="20"/>
+        </w:rPr>
+        <w:t>ratings predict results of test series, and (ii) what is the extent of home advantage</w:t>
+      </w:r>
+      <w:r>
+        <w:rPr>
+          <w:rFonts w:asciiTheme="minorHAnsi" w:hAnsiTheme="minorHAnsi" w:cstheme="minorHAnsi"/>
+          <w:sz w:val="20"/>
+          <w:szCs w:val="20"/>
+        </w:rPr>
+        <w:t xml:space="preserve">? Ordinal regression can be used here. </w:t>
+      </w:r>
+    </w:p>
+    <w:p>
+      <w:pPr>
         <w:pStyle w:val="ListParagraph"/>
         <w:numPr>
-          <w:ilvl w:val="1"/>
+          <w:ilvl w:val="0"/>
           <w:numId w:val="18"/>
         </w:numPr>
         <w:rPr>
@@ -901,45 +1038,78 @@
           <w:sz w:val="20"/>
           <w:szCs w:val="20"/>
         </w:rPr>
-        <w:t>Are there any occurrences when the home team had a higher rating but failed to win the series? List the</w:t>
-      </w:r>
-      <w:r>
-        <w:rPr>
-          <w:rFonts w:asciiTheme="minorHAnsi" w:hAnsiTheme="minorHAnsi" w:cstheme="minorHAnsi"/>
-          <w:sz w:val="20"/>
-          <w:szCs w:val="20"/>
-        </w:rPr>
-        <w:t xml:space="preserve"> teams involved</w:t>
-      </w:r>
-      <w:r>
-        <w:rPr>
-          <w:rFonts w:asciiTheme="minorHAnsi" w:hAnsiTheme="minorHAnsi" w:cstheme="minorHAnsi"/>
-          <w:sz w:val="20"/>
-          <w:szCs w:val="20"/>
-        </w:rPr>
-        <w:t xml:space="preserve"> by year. </w:t>
+        <w:t xml:space="preserve">﻿Fit an ordinal regression model for result, with </w:t>
+      </w:r>
+      <w:proofErr w:type="spellStart"/>
+      <w:r>
+        <w:rPr>
+          <w:rFonts w:asciiTheme="minorHAnsi" w:hAnsiTheme="minorHAnsi" w:cstheme="minorHAnsi"/>
+          <w:sz w:val="20"/>
+          <w:szCs w:val="20"/>
+        </w:rPr>
+        <w:t>drating</w:t>
+      </w:r>
+      <w:proofErr w:type="spellEnd"/>
+      <w:r>
+        <w:rPr>
+          <w:rFonts w:asciiTheme="minorHAnsi" w:hAnsiTheme="minorHAnsi" w:cstheme="minorHAnsi"/>
+          <w:sz w:val="20"/>
+          <w:szCs w:val="20"/>
+        </w:rPr>
+        <w:t xml:space="preserve"> as the only explanatory</w:t>
+      </w:r>
+      <w:r>
+        <w:rPr>
+          <w:rFonts w:asciiTheme="minorHAnsi" w:hAnsiTheme="minorHAnsi" w:cstheme="minorHAnsi"/>
+          <w:sz w:val="20"/>
+          <w:szCs w:val="20"/>
+        </w:rPr>
+        <w:t xml:space="preserve"> </w:t>
+      </w:r>
+      <w:r>
+        <w:rPr>
+          <w:rFonts w:asciiTheme="minorHAnsi" w:hAnsiTheme="minorHAnsi" w:cstheme="minorHAnsi"/>
+          <w:sz w:val="20"/>
+          <w:szCs w:val="20"/>
+        </w:rPr>
+        <w:t xml:space="preserve">variable. Confirm that the effect of </w:t>
+      </w:r>
+      <w:proofErr w:type="spellStart"/>
+      <w:r>
+        <w:rPr>
+          <w:rFonts w:asciiTheme="minorHAnsi" w:hAnsiTheme="minorHAnsi" w:cstheme="minorHAnsi"/>
+          <w:sz w:val="20"/>
+          <w:szCs w:val="20"/>
+        </w:rPr>
+        <w:t>drating</w:t>
+      </w:r>
+      <w:proofErr w:type="spellEnd"/>
+      <w:r>
+        <w:rPr>
+          <w:rFonts w:asciiTheme="minorHAnsi" w:hAnsiTheme="minorHAnsi" w:cstheme="minorHAnsi"/>
+          <w:sz w:val="20"/>
+          <w:szCs w:val="20"/>
+        </w:rPr>
+        <w:t xml:space="preserve"> is statically significant.</w:t>
       </w:r>
     </w:p>
     <w:p>
       <w:pPr>
-        <w:jc w:val="left"/>
-        <w:rPr>
-          <w:rFonts w:asciiTheme="minorHAnsi" w:hAnsiTheme="minorHAnsi" w:cstheme="minorHAnsi"/>
-          <w:b/>
-          <w:color w:val="7030A0"/>
-        </w:rPr>
-      </w:pPr>
-      <w:r>
-        <w:rPr>
-          <w:rFonts w:asciiTheme="minorHAnsi" w:hAnsiTheme="minorHAnsi" w:cstheme="minorHAnsi"/>
-          <w:b/>
-          <w:color w:val="7030A0"/>
-        </w:rPr>
-        <w:t>Further work</w:t>
-      </w:r>
+        <w:pStyle w:val="ListParagraph"/>
+        <w:rPr>
+          <w:rFonts w:asciiTheme="minorHAnsi" w:hAnsiTheme="minorHAnsi" w:cstheme="minorHAnsi"/>
+          <w:sz w:val="20"/>
+          <w:szCs w:val="20"/>
+        </w:rPr>
+      </w:pPr>
     </w:p>
     <w:p>
       <w:pPr>
+        <w:pStyle w:val="ListParagraph"/>
+        <w:numPr>
+          <w:ilvl w:val="0"/>
+          <w:numId w:val="18"/>
+        </w:numPr>
         <w:rPr>
           <w:rFonts w:asciiTheme="minorHAnsi" w:hAnsiTheme="minorHAnsi" w:cstheme="minorHAnsi"/>
           <w:sz w:val="20"/>
@@ -960,7 +1130,228 @@
           <w:sz w:val="20"/>
           <w:szCs w:val="20"/>
         </w:rPr>
-        <w:t xml:space="preserve">If </w:t>
+        <w:t>P</w:t>
+      </w:r>
+      <w:r>
+        <w:rPr>
+          <w:rFonts w:asciiTheme="minorHAnsi" w:hAnsiTheme="minorHAnsi" w:cstheme="minorHAnsi"/>
+          <w:sz w:val="20"/>
+          <w:szCs w:val="20"/>
+        </w:rPr>
+        <w:t xml:space="preserve">lot </w:t>
+      </w:r>
+      <w:r>
+        <w:rPr>
+          <w:rFonts w:asciiTheme="minorHAnsi" w:hAnsiTheme="minorHAnsi" w:cstheme="minorHAnsi"/>
+          <w:sz w:val="20"/>
+          <w:szCs w:val="20"/>
+        </w:rPr>
+        <w:t>the</w:t>
+      </w:r>
+      <w:r>
+        <w:rPr>
+          <w:rFonts w:asciiTheme="minorHAnsi" w:hAnsiTheme="minorHAnsi" w:cstheme="minorHAnsi"/>
+          <w:sz w:val="20"/>
+          <w:szCs w:val="20"/>
+        </w:rPr>
+        <w:t xml:space="preserve"> fitted values</w:t>
+      </w:r>
+      <w:r>
+        <w:rPr>
+          <w:rFonts w:asciiTheme="minorHAnsi" w:hAnsiTheme="minorHAnsi" w:cstheme="minorHAnsi"/>
+          <w:sz w:val="20"/>
+          <w:szCs w:val="20"/>
+        </w:rPr>
+        <w:t xml:space="preserve"> of t</w:t>
+      </w:r>
+      <w:r>
+        <w:rPr>
+          <w:rFonts w:asciiTheme="minorHAnsi" w:hAnsiTheme="minorHAnsi" w:cstheme="minorHAnsi"/>
+          <w:sz w:val="20"/>
+          <w:szCs w:val="20"/>
+        </w:rPr>
+        <w:t xml:space="preserve">he probabilities of the individual categories of </w:t>
+      </w:r>
+      <w:proofErr w:type="gramStart"/>
+      <w:r>
+        <w:rPr>
+          <w:rFonts w:asciiTheme="minorHAnsi" w:hAnsiTheme="minorHAnsi" w:cstheme="minorHAnsi"/>
+          <w:sz w:val="20"/>
+          <w:szCs w:val="20"/>
+        </w:rPr>
+        <w:t xml:space="preserve">Y </w:t>
+      </w:r>
+      <w:r>
+        <w:rPr>
+          <w:rFonts w:asciiTheme="minorHAnsi" w:hAnsiTheme="minorHAnsi" w:cstheme="minorHAnsi"/>
+          <w:sz w:val="20"/>
+          <w:szCs w:val="20"/>
+        </w:rPr>
+        <w:t xml:space="preserve"> (</w:t>
+      </w:r>
+      <w:proofErr w:type="gramEnd"/>
+      <w:r>
+        <w:rPr>
+          <w:rFonts w:asciiTheme="minorHAnsi" w:hAnsiTheme="minorHAnsi" w:cstheme="minorHAnsi"/>
+          <w:sz w:val="20"/>
+          <w:szCs w:val="20"/>
+        </w:rPr>
+        <w:t>i.e. the three values of</w:t>
+      </w:r>
+      <w:r>
+        <w:rPr>
+          <w:rFonts w:asciiTheme="minorHAnsi" w:hAnsiTheme="minorHAnsi" w:cstheme="minorHAnsi"/>
+          <w:sz w:val="20"/>
+          <w:szCs w:val="20"/>
+        </w:rPr>
+        <w:t xml:space="preserve"> </w:t>
+      </w:r>
+      <w:r>
+        <w:rPr>
+          <w:rFonts w:asciiTheme="minorHAnsi" w:hAnsiTheme="minorHAnsi" w:cstheme="minorHAnsi"/>
+          <w:sz w:val="20"/>
+          <w:szCs w:val="20"/>
+        </w:rPr>
+        <w:t>result</w:t>
+      </w:r>
+      <w:r>
+        <w:rPr>
+          <w:rFonts w:asciiTheme="minorHAnsi" w:hAnsiTheme="minorHAnsi" w:cstheme="minorHAnsi"/>
+          <w:sz w:val="20"/>
+          <w:szCs w:val="20"/>
+        </w:rPr>
+        <w:t xml:space="preserve"> options) against </w:t>
+      </w:r>
+      <w:proofErr w:type="spellStart"/>
+      <w:r>
+        <w:rPr>
+          <w:rFonts w:asciiTheme="minorHAnsi" w:hAnsiTheme="minorHAnsi" w:cstheme="minorHAnsi"/>
+          <w:sz w:val="20"/>
+          <w:szCs w:val="20"/>
+        </w:rPr>
+        <w:t>drating</w:t>
+      </w:r>
+      <w:proofErr w:type="spellEnd"/>
+    </w:p>
+    <w:p>
+      <w:pPr>
+        <w:pStyle w:val="ListParagraph"/>
+        <w:rPr>
+          <w:rFonts w:asciiTheme="minorHAnsi" w:hAnsiTheme="minorHAnsi" w:cstheme="minorHAnsi"/>
+          <w:sz w:val="20"/>
+          <w:szCs w:val="20"/>
+        </w:rPr>
+      </w:pPr>
+    </w:p>
+    <w:p>
+      <w:pPr>
+        <w:pStyle w:val="ListParagraph"/>
+        <w:numPr>
+          <w:ilvl w:val="0"/>
+          <w:numId w:val="18"/>
+        </w:numPr>
+        <w:rPr>
+          <w:rFonts w:asciiTheme="minorHAnsi" w:hAnsiTheme="minorHAnsi" w:cstheme="minorHAnsi"/>
+          <w:sz w:val="20"/>
+          <w:szCs w:val="20"/>
+        </w:rPr>
+      </w:pPr>
+      <w:r>
+        <w:rPr>
+          <w:rFonts w:asciiTheme="minorHAnsi" w:hAnsiTheme="minorHAnsi" w:cstheme="minorHAnsi"/>
+          <w:sz w:val="20"/>
+          <w:szCs w:val="20"/>
+        </w:rPr>
+        <w:t xml:space="preserve">﻿What does this show you in terms of who is likely to win? What can </w:t>
+      </w:r>
+      <w:r>
+        <w:rPr>
+          <w:rFonts w:asciiTheme="minorHAnsi" w:hAnsiTheme="minorHAnsi" w:cstheme="minorHAnsi"/>
+          <w:sz w:val="20"/>
+          <w:szCs w:val="20"/>
+        </w:rPr>
+        <w:t>y</w:t>
+      </w:r>
+      <w:r>
+        <w:rPr>
+          <w:rFonts w:asciiTheme="minorHAnsi" w:hAnsiTheme="minorHAnsi" w:cstheme="minorHAnsi"/>
+          <w:sz w:val="20"/>
+          <w:szCs w:val="20"/>
+        </w:rPr>
+        <w:t>ou say about the probability of a draw? And is there a home advantage?</w:t>
+      </w:r>
+    </w:p>
+    <w:p>
+      <w:pPr>
+        <w:pStyle w:val="ListParagraph"/>
+        <w:rPr>
+          <w:rFonts w:asciiTheme="minorHAnsi" w:hAnsiTheme="minorHAnsi" w:cstheme="minorHAnsi"/>
+          <w:sz w:val="20"/>
+          <w:szCs w:val="20"/>
+        </w:rPr>
+      </w:pPr>
+    </w:p>
+    <w:p>
+      <w:pPr>
+        <w:pStyle w:val="ListParagraph"/>
+        <w:numPr>
+          <w:ilvl w:val="0"/>
+          <w:numId w:val="18"/>
+        </w:numPr>
+        <w:rPr>
+          <w:rFonts w:asciiTheme="minorHAnsi" w:hAnsiTheme="minorHAnsi" w:cstheme="minorHAnsi"/>
+          <w:sz w:val="20"/>
+          <w:szCs w:val="20"/>
+        </w:rPr>
+      </w:pPr>
+      <w:r>
+        <w:rPr>
+          <w:rFonts w:asciiTheme="minorHAnsi" w:hAnsiTheme="minorHAnsi" w:cstheme="minorHAnsi"/>
+          <w:sz w:val="20"/>
+          <w:szCs w:val="20"/>
+        </w:rPr>
+        <w:t xml:space="preserve">It has been argued that the rating system has </w:t>
+      </w:r>
+      <w:r>
+        <w:rPr>
+          <w:rFonts w:asciiTheme="minorHAnsi" w:hAnsiTheme="minorHAnsi" w:cstheme="minorHAnsi"/>
+          <w:sz w:val="20"/>
+          <w:szCs w:val="20"/>
+        </w:rPr>
+        <w:t>become</w:t>
+      </w:r>
+      <w:r>
+        <w:rPr>
+          <w:rFonts w:asciiTheme="minorHAnsi" w:hAnsiTheme="minorHAnsi" w:cstheme="minorHAnsi"/>
+          <w:sz w:val="20"/>
+          <w:szCs w:val="20"/>
+        </w:rPr>
+        <w:t xml:space="preserve"> less relevant since the mid 90s, and particularly after </w:t>
+      </w:r>
+      <w:r>
+        <w:rPr>
+          <w:rFonts w:asciiTheme="minorHAnsi" w:hAnsiTheme="minorHAnsi" w:cstheme="minorHAnsi"/>
+          <w:sz w:val="20"/>
+          <w:szCs w:val="20"/>
+        </w:rPr>
+        <w:t>2002. Similarly, the effect of rating is thought to be less pronounced when there are few matches in series. Can you test these hypotheses?</w:t>
+      </w:r>
+    </w:p>
+    <w:p>
+      <w:pPr>
+        <w:rPr>
+          <w:rFonts w:asciiTheme="minorHAnsi" w:hAnsiTheme="minorHAnsi" w:cstheme="minorHAnsi"/>
+          <w:sz w:val="20"/>
+          <w:szCs w:val="20"/>
+        </w:rPr>
+      </w:pPr>
+      <w:r>
+        <w:rPr>
+          <w:rFonts w:asciiTheme="minorHAnsi" w:hAnsiTheme="minorHAnsi" w:cstheme="minorHAnsi"/>
+          <w:sz w:val="20"/>
+          <w:szCs w:val="20"/>
+        </w:rPr>
+        <w:t xml:space="preserve"> </w:t>
       </w:r>
     </w:p>
     <w:sectPr>
@@ -1636,6 +2027,92 @@
     </w:lvl>
   </w:abstractNum>
   <w:abstractNum w:abstractNumId="4" w15:restartNumberingAfterBreak="0">
+    <w:nsid w:val="13B826CC"/>
+    <w:multiLevelType w:val="hybridMultilevel"/>
+    <w:tmpl w:val="184C93D6"/>
+    <w:lvl w:ilvl="0" w:tplc="0809000F">
+      <w:start w:val="1"/>
+      <w:numFmt w:val="decimal"/>
+      <w:lvlText w:val="%1."/>
+      <w:lvlJc w:val="left"/>
+      <w:pPr>
+        <w:ind w:left="720" w:hanging="360"/>
+      </w:pPr>
+    </w:lvl>
+    <w:lvl w:ilvl="1" w:tplc="08090019" w:tentative="1">
+      <w:start w:val="1"/>
+      <w:numFmt w:val="lowerLetter"/>
+      <w:lvlText w:val="%2."/>
+      <w:lvlJc w:val="left"/>
+      <w:pPr>
+        <w:ind w:left="1440" w:hanging="360"/>
+      </w:pPr>
+    </w:lvl>
+    <w:lvl w:ilvl="2" w:tplc="0809001B" w:tentative="1">
+      <w:start w:val="1"/>
+      <w:numFmt w:val="lowerRoman"/>
+      <w:lvlText w:val="%3."/>
+      <w:lvlJc w:val="right"/>
+      <w:pPr>
+        <w:ind w:left="2160" w:hanging="180"/>
+      </w:pPr>
+    </w:lvl>
+    <w:lvl w:ilvl="3" w:tplc="0809000F" w:tentative="1">
+      <w:start w:val="1"/>
+      <w:numFmt w:val="decimal"/>
+      <w:lvlText w:val="%4."/>
+      <w:lvlJc w:val="left"/>
+      <w:pPr>
+        <w:ind w:left="2880" w:hanging="360"/>
+      </w:pPr>
+    </w:lvl>
+    <w:lvl w:ilvl="4" w:tplc="08090019" w:tentative="1">
+      <w:start w:val="1"/>
+      <w:numFmt w:val="lowerLetter"/>
+      <w:lvlText w:val="%5."/>
+      <w:lvlJc w:val="left"/>
+      <w:pPr>
+        <w:ind w:left="3600" w:hanging="360"/>
+      </w:pPr>
+    </w:lvl>
+    <w:lvl w:ilvl="5" w:tplc="0809001B" w:tentative="1">
+      <w:start w:val="1"/>
+      <w:numFmt w:val="lowerRoman"/>
+      <w:lvlText w:val="%6."/>
+      <w:lvlJc w:val="right"/>
+      <w:pPr>
+        <w:ind w:left="4320" w:hanging="180"/>
+      </w:pPr>
+    </w:lvl>
+    <w:lvl w:ilvl="6" w:tplc="0809000F" w:tentative="1">
+      <w:start w:val="1"/>
+      <w:numFmt w:val="decimal"/>
+      <w:lvlText w:val="%7."/>
+      <w:lvlJc w:val="left"/>
+      <w:pPr>
+        <w:ind w:left="5040" w:hanging="360"/>
+      </w:pPr>
+    </w:lvl>
+    <w:lvl w:ilvl="7" w:tplc="08090019" w:tentative="1">
+      <w:start w:val="1"/>
+      <w:numFmt w:val="lowerLetter"/>
+      <w:lvlText w:val="%8."/>
+      <w:lvlJc w:val="left"/>
+      <w:pPr>
+        <w:ind w:left="5760" w:hanging="360"/>
+      </w:pPr>
+    </w:lvl>
+    <w:lvl w:ilvl="8" w:tplc="0809001B" w:tentative="1">
+      <w:start w:val="1"/>
+      <w:numFmt w:val="lowerRoman"/>
+      <w:lvlText w:val="%9."/>
+      <w:lvlJc w:val="right"/>
+      <w:pPr>
+        <w:ind w:left="6480" w:hanging="180"/>
+      </w:pPr>
+    </w:lvl>
+  </w:abstractNum>
+  <w:abstractNum w:abstractNumId="5" w15:restartNumberingAfterBreak="0">
     <w:nsid w:val="13E916DC"/>
     <w:multiLevelType w:val="hybridMultilevel"/>
     <w:tmpl w:val="A0BE2F06"/>
@@ -1721,7 +2198,7 @@
       </w:pPr>
     </w:lvl>
   </w:abstractNum>
-  <w:abstractNum w:abstractNumId="5" w15:restartNumberingAfterBreak="0">
+  <w:abstractNum w:abstractNumId="6" w15:restartNumberingAfterBreak="0">
     <w:nsid w:val="1CB03AA0"/>
     <w:multiLevelType w:val="hybridMultilevel"/>
     <w:tmpl w:val="9DB844F0"/>
@@ -1834,7 +2311,7 @@
       </w:rPr>
     </w:lvl>
   </w:abstractNum>
-  <w:abstractNum w:abstractNumId="6" w15:restartNumberingAfterBreak="0">
+  <w:abstractNum w:abstractNumId="7" w15:restartNumberingAfterBreak="0">
     <w:nsid w:val="1D2262A8"/>
     <w:multiLevelType w:val="hybridMultilevel"/>
     <w:tmpl w:val="2BD4E594"/>
@@ -1947,7 +2424,7 @@
       </w:rPr>
     </w:lvl>
   </w:abstractNum>
-  <w:abstractNum w:abstractNumId="7" w15:restartNumberingAfterBreak="0">
+  <w:abstractNum w:abstractNumId="8" w15:restartNumberingAfterBreak="0">
     <w:nsid w:val="202A1078"/>
     <w:multiLevelType w:val="hybridMultilevel"/>
     <w:tmpl w:val="0974EC3E"/>
@@ -2036,7 +2513,7 @@
       </w:pPr>
     </w:lvl>
   </w:abstractNum>
-  <w:abstractNum w:abstractNumId="8" w15:restartNumberingAfterBreak="0">
+  <w:abstractNum w:abstractNumId="9" w15:restartNumberingAfterBreak="0">
     <w:nsid w:val="26D56939"/>
     <w:multiLevelType w:val="hybridMultilevel"/>
     <w:tmpl w:val="2BBE9048"/>
@@ -2148,7 +2625,7 @@
       </w:rPr>
     </w:lvl>
   </w:abstractNum>
-  <w:abstractNum w:abstractNumId="9" w15:restartNumberingAfterBreak="0">
+  <w:abstractNum w:abstractNumId="10" w15:restartNumberingAfterBreak="0">
     <w:nsid w:val="4C326678"/>
     <w:multiLevelType w:val="hybridMultilevel"/>
     <w:tmpl w:val="C8807CCC"/>
@@ -2234,7 +2711,7 @@
       </w:pPr>
     </w:lvl>
   </w:abstractNum>
-  <w:abstractNum w:abstractNumId="10" w15:restartNumberingAfterBreak="0">
+  <w:abstractNum w:abstractNumId="11" w15:restartNumberingAfterBreak="0">
     <w:nsid w:val="596549F7"/>
     <w:multiLevelType w:val="multilevel"/>
     <w:tmpl w:val="E69C7A3A"/>
@@ -2361,7 +2838,7 @@
       </w:rPr>
     </w:lvl>
   </w:abstractNum>
-  <w:abstractNum w:abstractNumId="11" w15:restartNumberingAfterBreak="0">
+  <w:abstractNum w:abstractNumId="12" w15:restartNumberingAfterBreak="0">
     <w:nsid w:val="633A7E7B"/>
     <w:multiLevelType w:val="hybridMultilevel"/>
     <w:tmpl w:val="BC4EB592"/>
@@ -2450,7 +2927,7 @@
       </w:pPr>
     </w:lvl>
   </w:abstractNum>
-  <w:abstractNum w:abstractNumId="12" w15:restartNumberingAfterBreak="0">
+  <w:abstractNum w:abstractNumId="13" w15:restartNumberingAfterBreak="0">
     <w:nsid w:val="6B393EF3"/>
     <w:multiLevelType w:val="hybridMultilevel"/>
     <w:tmpl w:val="4120C580"/>
@@ -2536,7 +3013,7 @@
       </w:pPr>
     </w:lvl>
   </w:abstractNum>
-  <w:abstractNum w:abstractNumId="13" w15:restartNumberingAfterBreak="0">
+  <w:abstractNum w:abstractNumId="14" w15:restartNumberingAfterBreak="0">
     <w:nsid w:val="6B53102B"/>
     <w:multiLevelType w:val="hybridMultilevel"/>
     <w:tmpl w:val="EDB870B8"/>
@@ -2622,7 +3099,7 @@
       </w:pPr>
     </w:lvl>
   </w:abstractNum>
-  <w:abstractNum w:abstractNumId="14" w15:restartNumberingAfterBreak="0">
+  <w:abstractNum w:abstractNumId="15" w15:restartNumberingAfterBreak="0">
     <w:nsid w:val="76F73684"/>
     <w:multiLevelType w:val="hybridMultilevel"/>
     <w:tmpl w:val="4FC24A70"/>
@@ -2735,7 +3212,7 @@
       </w:rPr>
     </w:lvl>
   </w:abstractNum>
-  <w:abstractNum w:abstractNumId="15" w15:restartNumberingAfterBreak="0">
+  <w:abstractNum w:abstractNumId="16" w15:restartNumberingAfterBreak="0">
     <w:nsid w:val="77025182"/>
     <w:multiLevelType w:val="hybridMultilevel"/>
     <w:tmpl w:val="5DE6BED8"/>
@@ -2821,10 +3298,10 @@
       </w:pPr>
     </w:lvl>
   </w:abstractNum>
-  <w:abstractNum w:abstractNumId="16" w15:restartNumberingAfterBreak="0">
+  <w:abstractNum w:abstractNumId="17" w15:restartNumberingAfterBreak="0">
     <w:nsid w:val="792B2B44"/>
     <w:multiLevelType w:val="hybridMultilevel"/>
-    <w:tmpl w:val="E22427A8"/>
+    <w:tmpl w:val="059212C2"/>
     <w:lvl w:ilvl="0" w:tplc="0809000F">
       <w:start w:val="1"/>
       <w:numFmt w:val="decimal"/>
@@ -2908,25 +3385,25 @@
     </w:lvl>
   </w:abstractNum>
   <w:num w:numId="1">
-    <w:abstractNumId w:val="10"/>
+    <w:abstractNumId w:val="11"/>
   </w:num>
   <w:num w:numId="2">
-    <w:abstractNumId w:val="10"/>
+    <w:abstractNumId w:val="11"/>
   </w:num>
   <w:num w:numId="3">
-    <w:abstractNumId w:val="10"/>
+    <w:abstractNumId w:val="11"/>
   </w:num>
   <w:num w:numId="4">
-    <w:abstractNumId w:val="10"/>
+    <w:abstractNumId w:val="11"/>
   </w:num>
   <w:num w:numId="5">
-    <w:abstractNumId w:val="10"/>
+    <w:abstractNumId w:val="11"/>
   </w:num>
   <w:num w:numId="6">
-    <w:abstractNumId w:val="10"/>
+    <w:abstractNumId w:val="11"/>
   </w:num>
   <w:num w:numId="7">
-    <w:abstractNumId w:val="10"/>
+    <w:abstractNumId w:val="11"/>
   </w:num>
   <w:num w:numId="8">
     <w:abstractNumId w:val="0"/>
@@ -2935,46 +3412,49 @@
     <w:abstractNumId w:val="3"/>
   </w:num>
   <w:num w:numId="10">
+    <w:abstractNumId w:val="6"/>
+  </w:num>
+  <w:num w:numId="11">
+    <w:abstractNumId w:val="16"/>
+  </w:num>
+  <w:num w:numId="12">
     <w:abstractNumId w:val="5"/>
   </w:num>
-  <w:num w:numId="11">
-    <w:abstractNumId w:val="15"/>
-  </w:num>
-  <w:num w:numId="12">
-    <w:abstractNumId w:val="4"/>
-  </w:num>
   <w:num w:numId="13">
-    <w:abstractNumId w:val="11"/>
+    <w:abstractNumId w:val="12"/>
   </w:num>
   <w:num w:numId="14">
-    <w:abstractNumId w:val="7"/>
+    <w:abstractNumId w:val="8"/>
   </w:num>
   <w:num w:numId="15">
-    <w:abstractNumId w:val="9"/>
+    <w:abstractNumId w:val="10"/>
   </w:num>
   <w:num w:numId="16">
     <w:abstractNumId w:val="2"/>
   </w:num>
   <w:num w:numId="17">
-    <w:abstractNumId w:val="13"/>
+    <w:abstractNumId w:val="14"/>
   </w:num>
   <w:num w:numId="18">
-    <w:abstractNumId w:val="16"/>
+    <w:abstractNumId w:val="17"/>
   </w:num>
   <w:num w:numId="19">
-    <w:abstractNumId w:val="14"/>
+    <w:abstractNumId w:val="15"/>
   </w:num>
   <w:num w:numId="20">
-    <w:abstractNumId w:val="12"/>
+    <w:abstractNumId w:val="13"/>
   </w:num>
   <w:num w:numId="21">
     <w:abstractNumId w:val="1"/>
   </w:num>
   <w:num w:numId="22">
-    <w:abstractNumId w:val="6"/>
+    <w:abstractNumId w:val="7"/>
   </w:num>
   <w:num w:numId="23">
-    <w:abstractNumId w:val="8"/>
+    <w:abstractNumId w:val="9"/>
+  </w:num>
+  <w:num w:numId="24">
+    <w:abstractNumId w:val="4"/>
   </w:num>
 </w:numbering>
 </file>

</xml_diff>